<commit_message>
Now that image comparison works, let's update the expected output.
</commit_message>
<xml_diff>
--- a/src/shoobx/rml2docx/tests/test_rml2docx_data/expected/tag-blockTable-1.docx
+++ b/src/shoobx/rml2docx/tests/test_rml2docx_data/expected/tag-blockTable-1.docx
@@ -6,6 +6,16 @@
       <w:pPr>
         <w:pStyle w:val="Title"/>
       </w:pPr>
+      <w:r>
+        <w:rPr>
+          <w:rFonts w:ascii="Courier" w:hAnsi="Courier"/>
+        </w:rPr>
+        <w:t>&lt;blockTable&gt;</w:t>
+      </w:r>
+      <w:r>
+        <w:rPr/>
+        <w:t xml:space="preserve"> Tag Demo</w:t>
+      </w:r>
     </w:p>
     <w:tbl>
       <w:tblPr>

</xml_diff>

<commit_message>
Update output now that all styles get reset.
</commit_message>
<xml_diff>
--- a/src/shoobx/rml2docx/tests/test_rml2docx_data/expected/tag-blockTable-1.docx
+++ b/src/shoobx/rml2docx/tests/test_rml2docx_data/expected/tag-blockTable-1.docx
@@ -32,7 +32,9 @@
             <w:tcW w:type="dxa" w:w="4320"/>
           </w:tcPr>
           <w:p>
-            <w:pPr/>
+            <w:pPr>
+              <w:pStyle w:val="Normal"/>
+            </w:pPr>
             <w:r>
               <w:rPr/>
               <w:t>This</w:t>
@@ -44,7 +46,9 @@
             <w:tcW w:type="dxa" w:w="4320"/>
           </w:tcPr>
           <w:p>
-            <w:pPr/>
+            <w:pPr>
+              <w:pStyle w:val="Normal"/>
+            </w:pPr>
             <w:r>
               <w:rPr/>
               <w:t>is</w:t>
@@ -58,7 +62,9 @@
             <w:tcW w:type="dxa" w:w="4320"/>
           </w:tcPr>
           <w:p>
-            <w:pPr/>
+            <w:pPr>
+              <w:pStyle w:val="Normal"/>
+            </w:pPr>
             <w:r>
               <w:rPr/>
               <w:t>a</w:t>
@@ -70,7 +76,9 @@
             <w:tcW w:type="dxa" w:w="4320"/>
           </w:tcPr>
           <w:p>
-            <w:pPr/>
+            <w:pPr>
+              <w:pStyle w:val="Normal"/>
+            </w:pPr>
             <w:r>
               <w:rPr/>
               <w:t>blockTable.</w:t>
@@ -448,11 +456,6 @@
     <w:lsdException w:name="Bibliography" w:uiPriority="37"/>
     <w:lsdException w:name="TOC Heading" w:uiPriority="39" w:qFormat="1"/>
   </w:latentStyles>
-  <w:style w:type="paragraph" w:default="1" w:styleId="Normal">
-    <w:name w:val="Normal"/>
-    <w:qFormat/>
-    <w:rsid w:val="00FC693F"/>
-  </w:style>
   <w:style w:type="paragraph" w:styleId="Heading1">
     <w:name w:val="heading 1"/>
     <w:basedOn w:val="Normal"/>
@@ -739,30 +742,6 @@
       <w:b/>
       <w:bCs/>
       <w:color w:val="4F81BD" w:themeColor="accent1"/>
-    </w:rPr>
-  </w:style>
-  <w:style w:type="paragraph" w:styleId="Title">
-    <w:name w:val="Title"/>
-    <w:basedOn w:val="Normal"/>
-    <w:next w:val="Normal"/>
-    <w:link w:val="TitleChar"/>
-    <w:uiPriority w:val="10"/>
-    <w:qFormat/>
-    <w:rsid w:val="00FC693F"/>
-    <w:pPr>
-      <w:pBdr>
-        <w:bottom w:val="single" w:sz="8" w:space="4" w:color="4F81BD" w:themeColor="accent1"/>
-      </w:pBdr>
-      <w:spacing w:after="300" w:line="240" w:lineRule="auto"/>
-      <w:contextualSpacing/>
-    </w:pPr>
-    <w:rPr>
-      <w:rFonts w:asciiTheme="majorHAnsi" w:eastAsiaTheme="majorEastAsia" w:hAnsiTheme="majorHAnsi" w:cstheme="majorBidi"/>
-      <w:color w:val="17365D" w:themeColor="text2" w:themeShade="BF"/>
-      <w:spacing w:val="5"/>
-      <w:kern w:val="28"/>
-      <w:sz w:val="52"/>
-      <w:szCs w:val="52"/>
     </w:rPr>
   </w:style>
   <w:style w:type="character" w:customStyle="1" w:styleId="TitleChar">
@@ -12090,6 +12069,188 @@
         <w:shd w:val="clear" w:color="auto" w:fill="FBCAA2" w:themeFill="accent6" w:themeFillTint="7F"/>
       </w:tcPr>
     </w:tblStylePr>
+  </w:style>
+  <w:style w:type="paragraph" w:customStyle="1" w:styleId="BodyText">
+    <w:name w:val="BodyText"/>
+    <w:pPr>
+      <w:widowControl/>
+      <w:spacing w:line="240" w:lineRule="exact" w:before="120" w:after="0"/>
+      <w:ind w:left="0" w:right="0" w:firstLine="0"/>
+      <w:jc w:val="left"/>
+    </w:pPr>
+    <w:rPr>
+      <w:rFonts w:ascii="Helvetica" w:hAnsi="Helvetica"/>
+      <w:color w:val="000000"/>
+      <w:sz w:val="20"/>
+    </w:rPr>
+  </w:style>
+  <w:style w:type="paragraph" w:customStyle="1" w:styleId="Code">
+    <w:name w:val="Code"/>
+    <w:pPr>
+      <w:widowControl/>
+      <w:spacing w:line="176" w:lineRule="exact" w:before="0" w:after="0"/>
+      <w:ind w:left="720" w:right="0" w:firstLine="0"/>
+      <w:jc w:val="left"/>
+    </w:pPr>
+    <w:rPr>
+      <w:rFonts w:ascii="Courier" w:hAnsi="Courier"/>
+      <w:color w:val="000000"/>
+      <w:sz w:val="16"/>
+    </w:rPr>
+  </w:style>
+  <w:style w:type="paragraph" w:customStyle="1" w:styleId="Bullet">
+    <w:name w:val="Bullet"/>
+    <w:pPr>
+      <w:widowControl/>
+      <w:spacing w:line="240" w:lineRule="exact" w:before="60" w:after="0"/>
+      <w:ind w:left="0" w:right="0" w:firstLine="0"/>
+      <w:jc w:val="left"/>
+    </w:pPr>
+    <w:rPr>
+      <w:rFonts w:ascii="Helvetica" w:hAnsi="Helvetica"/>
+      <w:color w:val="000000"/>
+      <w:sz w:val="20"/>
+    </w:rPr>
+  </w:style>
+  <w:style w:type="paragraph" w:customStyle="1" w:styleId="Title">
+    <w:name w:val="Title"/>
+    <w:pPr>
+      <w:widowControl/>
+      <w:spacing w:line="440" w:lineRule="exact" w:before="0" w:after="120"/>
+      <w:ind w:left="0" w:right="0" w:firstLine="0"/>
+      <w:jc w:val="center"/>
+    </w:pPr>
+    <w:rPr>
+      <w:rFonts w:ascii="Helvetica-Bold" w:hAnsi="Helvetica-Bold"/>
+      <w:color w:val="000000"/>
+      <w:sz w:val="36"/>
+    </w:rPr>
+  </w:style>
+  <w:style w:type="paragraph" w:customStyle="1" w:styleId="Normal">
+    <w:name w:val="Normal"/>
+    <w:pPr>
+      <w:widowControl/>
+      <w:spacing w:line="240" w:lineRule="exact" w:before="0" w:after="0"/>
+      <w:ind w:left="0" w:right="0" w:firstLine="0"/>
+      <w:jc w:val="left"/>
+    </w:pPr>
+    <w:rPr>
+      <w:rFonts w:ascii="Helvetica" w:hAnsi="Helvetica"/>
+      <w:color w:val="000000"/>
+      <w:sz w:val="20"/>
+    </w:rPr>
+  </w:style>
+  <w:style w:type="paragraph" w:customStyle="1" w:styleId="Definition">
+    <w:name w:val="Definition"/>
+    <w:pPr>
+      <w:widowControl/>
+      <w:spacing w:line="240" w:lineRule="exact" w:before="120" w:after="0"/>
+      <w:ind w:left="720" w:right="0" w:firstLine="0"/>
+      <w:jc w:val="left"/>
+    </w:pPr>
+    <w:rPr>
+      <w:rFonts w:ascii="Helvetica" w:hAnsi="Helvetica"/>
+      <w:color w:val="000000"/>
+      <w:sz w:val="20"/>
+    </w:rPr>
+  </w:style>
+  <w:style w:type="paragraph" w:customStyle="1" w:styleId="Heading6">
+    <w:name w:val="Heading6"/>
+    <w:pPr>
+      <w:widowControl/>
+      <w:spacing w:line="168" w:lineRule="exact" w:before="120" w:after="40"/>
+      <w:ind w:left="0" w:right="0" w:firstLine="0"/>
+      <w:jc w:val="left"/>
+    </w:pPr>
+    <w:rPr>
+      <w:rFonts w:ascii="Helvetica-Bold" w:hAnsi="Helvetica-Bold"/>
+      <w:color w:val="000000"/>
+      <w:sz w:val="14"/>
+    </w:rPr>
+  </w:style>
+  <w:style w:type="paragraph" w:customStyle="1" w:styleId="Heading4">
+    <w:name w:val="Heading4"/>
+    <w:pPr>
+      <w:widowControl/>
+      <w:spacing w:line="240" w:lineRule="exact" w:before="200" w:after="80"/>
+      <w:ind w:left="0" w:right="0" w:firstLine="0"/>
+      <w:jc w:val="left"/>
+    </w:pPr>
+    <w:rPr>
+      <w:rFonts w:ascii="Helvetica-BoldOblique" w:hAnsi="Helvetica-BoldOblique"/>
+      <w:color w:val="000000"/>
+      <w:sz w:val="20"/>
+    </w:rPr>
+  </w:style>
+  <w:style w:type="paragraph" w:customStyle="1" w:styleId="Heading5">
+    <w:name w:val="Heading5"/>
+    <w:pPr>
+      <w:widowControl/>
+      <w:spacing w:line="216" w:lineRule="exact" w:before="160" w:after="80"/>
+      <w:ind w:left="0" w:right="0" w:firstLine="0"/>
+      <w:jc w:val="left"/>
+    </w:pPr>
+    <w:rPr>
+      <w:rFonts w:ascii="Helvetica-Bold" w:hAnsi="Helvetica-Bold"/>
+      <w:color w:val="000000"/>
+      <w:sz w:val="18"/>
+    </w:rPr>
+  </w:style>
+  <w:style w:type="paragraph" w:customStyle="1" w:styleId="Heading2">
+    <w:name w:val="Heading2"/>
+    <w:pPr>
+      <w:widowControl/>
+      <w:spacing w:line="360" w:lineRule="exact" w:before="240" w:after="120"/>
+      <w:ind w:left="0" w:right="0" w:firstLine="0"/>
+      <w:jc w:val="left"/>
+    </w:pPr>
+    <w:rPr>
+      <w:rFonts w:ascii="Helvetica-Bold" w:hAnsi="Helvetica-Bold"/>
+      <w:color w:val="000000"/>
+      <w:sz w:val="28"/>
+    </w:rPr>
+  </w:style>
+  <w:style w:type="paragraph" w:customStyle="1" w:styleId="Heading3">
+    <w:name w:val="Heading3"/>
+    <w:pPr>
+      <w:widowControl/>
+      <w:spacing w:line="280" w:lineRule="exact" w:before="240" w:after="120"/>
+      <w:ind w:left="0" w:right="0" w:firstLine="0"/>
+      <w:jc w:val="left"/>
+    </w:pPr>
+    <w:rPr>
+      <w:rFonts w:ascii="Helvetica-BoldOblique" w:hAnsi="Helvetica-BoldOblique"/>
+      <w:color w:val="000000"/>
+      <w:sz w:val="24"/>
+    </w:rPr>
+  </w:style>
+  <w:style w:type="paragraph" w:customStyle="1" w:styleId="Italic">
+    <w:name w:val="Italic"/>
+    <w:pPr>
+      <w:widowControl/>
+      <w:spacing w:line="240" w:lineRule="exact" w:before="120" w:after="0"/>
+      <w:ind w:left="0" w:right="0" w:firstLine="0"/>
+      <w:jc w:val="left"/>
+    </w:pPr>
+    <w:rPr>
+      <w:rFonts w:ascii="Helvetica-Oblique" w:hAnsi="Helvetica-Oblique"/>
+      <w:color w:val="000000"/>
+      <w:sz w:val="20"/>
+    </w:rPr>
+  </w:style>
+  <w:style w:type="paragraph" w:customStyle="1" w:styleId="Heading1">
+    <w:name w:val="Heading1"/>
+    <w:pPr>
+      <w:widowControl/>
+      <w:spacing w:line="440" w:lineRule="exact" w:before="0" w:after="120"/>
+      <w:ind w:left="0" w:right="0" w:firstLine="0"/>
+      <w:jc w:val="left"/>
+    </w:pPr>
+    <w:rPr>
+      <w:rFonts w:ascii="Helvetica-Bold" w:hAnsi="Helvetica-Bold"/>
+      <w:color w:val="000000"/>
+      <w:sz w:val="36"/>
+    </w:rPr>
   </w:style>
 </w:styles>
 </file>

</xml_diff>